<commit_message>
Updated to be User Stories not requirements
git-svn-id: https://gouda.msudenver.edu/cs4250/JavaProgramAnalysis/DEW/trunk@330 93b20b52-c009-4909-a2aa-4cc70c757410
</commit_message>
<xml_diff>
--- a/docs/UserStores.docx
+++ b/docs/UserStores.docx
@@ -12,20 +12,28 @@
         <w:rPr>
           <w:rFonts w:ascii="Arial" w:hAnsi="Arial" w:cs="Arial"/>
         </w:rPr>
-        <w:t>1.0 BlueJ chosen by User as their Code d</w:t>
+        <w:t xml:space="preserve">User Stories for “Java Program Analysis”, that is designed to offer a suite of code development tools using the BlueJ </w:t>
       </w:r>
       <w:r>
         <w:rPr>
           <w:rFonts w:ascii="Arial" w:hAnsi="Arial" w:cs="Arial"/>
         </w:rPr>
-        <w:t>evelopment</w:t>
+        <w:t>Integrated Development Environment (</w:t>
       </w:r>
       <w:r>
         <w:rPr>
           <w:rFonts w:ascii="Arial" w:hAnsi="Arial" w:cs="Arial"/>
         </w:rPr>
-        <w:t xml:space="preserve"> IDE</w:t>
+        <w:t>IDE</w:t>
       </w:r>
+      <w:r>
+        <w:rPr>
+          <w:rFonts w:ascii="Arial" w:hAnsi="Arial" w:cs="Arial"/>
+        </w:rPr>
+        <w:t>)</w:t>
+      </w:r>
+      <w:bookmarkStart w:id="0" w:name="_GoBack"/>
+      <w:bookmarkEnd w:id="0"/>
       <w:r>
         <w:rPr>
           <w:rFonts w:ascii="Arial" w:hAnsi="Arial" w:cs="Arial"/>
@@ -39,33 +47,38 @@
           <w:rFonts w:ascii="Arial" w:hAnsi="Arial" w:cs="Arial"/>
         </w:rPr>
       </w:pPr>
+    </w:p>
+    <w:p>
+      <w:pPr>
+        <w:pStyle w:val="ListParagraph"/>
+        <w:numPr>
+          <w:ilvl w:val="0"/>
+          <w:numId w:val="2"/>
+        </w:numPr>
+        <w:rPr>
+          <w:rFonts w:ascii="Arial" w:hAnsi="Arial" w:cs="Arial"/>
+        </w:rPr>
+      </w:pPr>
       <w:r>
         <w:rPr>
           <w:rFonts w:ascii="Arial" w:hAnsi="Arial" w:cs="Arial"/>
         </w:rPr>
-        <w:t xml:space="preserve">1.0.1 They </w:t>
+        <w:t xml:space="preserve">As a user, I want to be able </w:t>
       </w:r>
       <w:r>
         <w:rPr>
           <w:rFonts w:ascii="Arial" w:hAnsi="Arial" w:cs="Arial"/>
         </w:rPr>
-        <w:t xml:space="preserve">must have access to </w:t>
-      </w:r>
-      <w:r>
-        <w:rPr>
-          <w:rFonts w:ascii="Arial" w:hAnsi="Arial" w:cs="Arial"/>
-        </w:rPr>
-        <w:t>PMD</w:t>
-      </w:r>
-      <w:r>
-        <w:rPr>
-          <w:rFonts w:ascii="Arial" w:hAnsi="Arial" w:cs="Arial"/>
-        </w:rPr>
-        <w:t>.</w:t>
+        <w:t xml:space="preserve">to use source code analyzer tool, PMD, to report on the quality and correctness of my java programs. </w:t>
       </w:r>
     </w:p>
     <w:p>
       <w:pPr>
+        <w:pStyle w:val="ListParagraph"/>
+        <w:numPr>
+          <w:ilvl w:val="0"/>
+          <w:numId w:val="2"/>
+        </w:numPr>
         <w:rPr>
           <w:rFonts w:ascii="Arial" w:hAnsi="Arial" w:cs="Arial"/>
         </w:rPr>
@@ -74,23 +87,16 @@
         <w:rPr>
           <w:rFonts w:ascii="Arial" w:hAnsi="Arial" w:cs="Arial"/>
         </w:rPr>
-        <w:t xml:space="preserve">1.0.2 </w:t>
-      </w:r>
-      <w:r>
-        <w:rPr>
-          <w:rFonts w:ascii="Arial" w:hAnsi="Arial" w:cs="Arial"/>
-        </w:rPr>
-        <w:t xml:space="preserve">They must </w:t>
-      </w:r>
-      <w:r>
-        <w:rPr>
-          <w:rFonts w:ascii="Arial" w:hAnsi="Arial" w:cs="Arial"/>
-        </w:rPr>
-        <w:t>have access to CheckStyle.</w:t>
+        <w:t xml:space="preserve">As a user, I want to be able to use static code analyzer tool, Checkstyle, to verify my java programs compiles with specific coding rules. </w:t>
       </w:r>
     </w:p>
     <w:p>
       <w:pPr>
+        <w:pStyle w:val="ListParagraph"/>
+        <w:numPr>
+          <w:ilvl w:val="0"/>
+          <w:numId w:val="2"/>
+        </w:numPr>
         <w:rPr>
           <w:rFonts w:ascii="Arial" w:hAnsi="Arial" w:cs="Arial"/>
         </w:rPr>
@@ -99,29 +105,16 @@
         <w:rPr>
           <w:rFonts w:ascii="Arial" w:hAnsi="Arial" w:cs="Arial"/>
         </w:rPr>
-        <w:t xml:space="preserve">1.0.3 </w:t>
-      </w:r>
-      <w:r>
-        <w:rPr>
-          <w:rFonts w:ascii="Arial" w:hAnsi="Arial" w:cs="Arial"/>
-        </w:rPr>
-        <w:t xml:space="preserve">They </w:t>
-      </w:r>
-      <w:r>
-        <w:rPr>
-          <w:rFonts w:ascii="Arial" w:hAnsi="Arial" w:cs="Arial"/>
-        </w:rPr>
-        <w:t>must have access to RolesOf Variables</w:t>
-      </w:r>
-      <w:r>
-        <w:rPr>
-          <w:rFonts w:ascii="Arial" w:hAnsi="Arial" w:cs="Arial"/>
-        </w:rPr>
-        <w:t>.</w:t>
+        <w:t xml:space="preserve">As a user, I want to be able to use the tool, Roles Of Variables, to verify the actual use of a variable is consistent with a specific role assignment. </w:t>
       </w:r>
     </w:p>
     <w:p>
       <w:pPr>
+        <w:pStyle w:val="ListParagraph"/>
+        <w:numPr>
+          <w:ilvl w:val="0"/>
+          <w:numId w:val="2"/>
+        </w:numPr>
         <w:rPr>
           <w:rFonts w:ascii="Arial" w:hAnsi="Arial" w:cs="Arial"/>
         </w:rPr>
@@ -130,47 +123,16 @@
         <w:rPr>
           <w:rFonts w:ascii="Arial" w:hAnsi="Arial" w:cs="Arial"/>
         </w:rPr>
-        <w:t xml:space="preserve">1.0.4 </w:t>
-      </w:r>
-      <w:r>
-        <w:rPr>
-          <w:rFonts w:ascii="Arial" w:hAnsi="Arial" w:cs="Arial"/>
-        </w:rPr>
-        <w:t xml:space="preserve">They </w:t>
-      </w:r>
-      <w:r>
-        <w:rPr>
-          <w:rFonts w:ascii="Arial" w:hAnsi="Arial" w:cs="Arial"/>
-        </w:rPr>
-        <w:t>must</w:t>
-      </w:r>
-      <w:r>
-        <w:rPr>
-          <w:rFonts w:ascii="Arial" w:hAnsi="Arial" w:cs="Arial"/>
-        </w:rPr>
-        <w:t xml:space="preserve"> </w:t>
-      </w:r>
-      <w:r>
-        <w:rPr>
-          <w:rFonts w:ascii="Arial" w:hAnsi="Arial" w:cs="Arial"/>
-        </w:rPr>
-        <w:t xml:space="preserve">have </w:t>
-      </w:r>
-      <w:r>
-        <w:rPr>
-          <w:rFonts w:ascii="Arial" w:hAnsi="Arial" w:cs="Arial"/>
-        </w:rPr>
-        <w:t>access to SpotBugs</w:t>
-      </w:r>
-      <w:r>
-        <w:rPr>
-          <w:rFonts w:ascii="Arial" w:hAnsi="Arial" w:cs="Arial"/>
-        </w:rPr>
-        <w:t>.</w:t>
+        <w:t>As a user, I want to be able to use source code analyzer tool, SpotBugs, to find bugs in my java programs.</w:t>
       </w:r>
     </w:p>
     <w:p>
       <w:pPr>
+        <w:pStyle w:val="ListParagraph"/>
+        <w:numPr>
+          <w:ilvl w:val="0"/>
+          <w:numId w:val="2"/>
+        </w:numPr>
         <w:rPr>
           <w:rFonts w:ascii="Arial" w:hAnsi="Arial" w:cs="Arial"/>
         </w:rPr>
@@ -179,41 +141,16 @@
         <w:rPr>
           <w:rFonts w:ascii="Arial" w:hAnsi="Arial" w:cs="Arial"/>
         </w:rPr>
-        <w:t>1.0.5 They</w:t>
-      </w:r>
-      <w:r>
-        <w:rPr>
-          <w:rFonts w:ascii="Arial" w:hAnsi="Arial" w:cs="Arial"/>
-        </w:rPr>
-        <w:t xml:space="preserve"> must b</w:t>
-      </w:r>
-      <w:r>
-        <w:rPr>
-          <w:rFonts w:ascii="Arial" w:hAnsi="Arial" w:cs="Arial"/>
-        </w:rPr>
-        <w:t>e able to</w:t>
-      </w:r>
-      <w:r>
-        <w:rPr>
-          <w:rFonts w:ascii="Arial" w:hAnsi="Arial" w:cs="Arial"/>
-        </w:rPr>
-        <w:t xml:space="preserve"> have access </w:t>
-      </w:r>
-      <w:r>
-        <w:rPr>
-          <w:rFonts w:ascii="Arial" w:hAnsi="Arial" w:cs="Arial"/>
-        </w:rPr>
-        <w:t xml:space="preserve">to </w:t>
-      </w:r>
-      <w:r>
-        <w:rPr>
-          <w:rFonts w:ascii="Arial" w:hAnsi="Arial" w:cs="Arial"/>
-        </w:rPr>
-        <w:t>each suite tool separately.</w:t>
+        <w:t>As a user, I want to be able to choose separate access of each suite tool to verify my programs have high quality and correctness.</w:t>
       </w:r>
     </w:p>
     <w:p>
       <w:pPr>
+        <w:pStyle w:val="ListParagraph"/>
+        <w:numPr>
+          <w:ilvl w:val="0"/>
+          <w:numId w:val="2"/>
+        </w:numPr>
         <w:rPr>
           <w:rFonts w:ascii="Arial" w:hAnsi="Arial" w:cs="Arial"/>
         </w:rPr>
@@ -222,19 +159,7 @@
         <w:rPr>
           <w:rFonts w:ascii="Arial" w:hAnsi="Arial" w:cs="Arial"/>
         </w:rPr>
-        <w:t xml:space="preserve">1.0.6 They </w:t>
-      </w:r>
-      <w:r>
-        <w:rPr>
-          <w:rFonts w:ascii="Arial" w:hAnsi="Arial" w:cs="Arial"/>
-        </w:rPr>
-        <w:t>must be able to have access to run al</w:t>
-      </w:r>
-      <w:r>
-        <w:rPr>
-          <w:rFonts w:ascii="Arial" w:hAnsi="Arial" w:cs="Arial"/>
-        </w:rPr>
-        <w:t xml:space="preserve">l tools in the suite at the same </w:t>
+        <w:t>As a user, I want to be able to choose access to run all suite tools at the same time to verify my programs have high quality and correctness.</w:t>
       </w:r>
     </w:p>
     <w:p>
@@ -243,26 +168,6 @@
           <w:rFonts w:ascii="Arial" w:hAnsi="Arial" w:cs="Arial"/>
         </w:rPr>
       </w:pPr>
-      <w:r>
-        <w:rPr>
-          <w:rFonts w:ascii="Arial" w:hAnsi="Arial" w:cs="Arial"/>
-        </w:rPr>
-        <w:t xml:space="preserve">         </w:t>
-      </w:r>
-      <w:bookmarkStart w:id="0" w:name="_GoBack"/>
-      <w:bookmarkEnd w:id="0"/>
-      <w:r>
-        <w:rPr>
-          <w:rFonts w:ascii="Arial" w:hAnsi="Arial" w:cs="Arial"/>
-        </w:rPr>
-        <w:t>time</w:t>
-      </w:r>
-      <w:r>
-        <w:rPr>
-          <w:rFonts w:ascii="Arial" w:hAnsi="Arial" w:cs="Arial"/>
-        </w:rPr>
-        <w:t>.</w:t>
-      </w:r>
     </w:p>
     <w:p>
       <w:pPr>
@@ -291,6 +196,95 @@
 <file path=word/numbering.xml><?xml version="1.0" encoding="utf-8"?>
 <w:numbering xmlns:wpc="http://schemas.microsoft.com/office/word/2010/wordprocessingCanvas" xmlns:mo="http://schemas.microsoft.com/office/mac/office/2008/main" xmlns:mc="http://schemas.openxmlformats.org/markup-compatibility/2006" xmlns:mv="urn:schemas-microsoft-com:mac:vml" xmlns:o="urn:schemas-microsoft-com:office:office" xmlns:r="http://schemas.openxmlformats.org/officeDocument/2006/relationships" xmlns:m="http://schemas.openxmlformats.org/officeDocument/2006/math" xmlns:v="urn:schemas-microsoft-com:vml" xmlns:wp14="http://schemas.microsoft.com/office/word/2010/wordprocessingDrawing" xmlns:wp="http://schemas.openxmlformats.org/drawingml/2006/wordprocessingDrawing" xmlns:w10="urn:schemas-microsoft-com:office:word" xmlns:w="http://schemas.openxmlformats.org/wordprocessingml/2006/main" xmlns:w14="http://schemas.microsoft.com/office/word/2010/wordml" xmlns:wpg="http://schemas.microsoft.com/office/word/2010/wordprocessingGroup" xmlns:wpi="http://schemas.microsoft.com/office/word/2010/wordprocessingInk" xmlns:wne="http://schemas.microsoft.com/office/word/2006/wordml" xmlns:wps="http://schemas.microsoft.com/office/word/2010/wordprocessingShape" mc:Ignorable="w14 wp14">
   <w:abstractNum w:abstractNumId="0">
+    <w:nsid w:val="3BC3684B"/>
+    <w:multiLevelType w:val="hybridMultilevel"/>
+    <w:tmpl w:val="8B7EDF02"/>
+    <w:lvl w:ilvl="0" w:tplc="0409000F">
+      <w:start w:val="1"/>
+      <w:numFmt w:val="decimal"/>
+      <w:lvlText w:val="%1."/>
+      <w:lvlJc w:val="left"/>
+      <w:pPr>
+        <w:ind w:left="720" w:hanging="360"/>
+      </w:pPr>
+      <w:rPr>
+        <w:rFonts w:hint="default"/>
+      </w:rPr>
+    </w:lvl>
+    <w:lvl w:ilvl="1" w:tplc="04090019" w:tentative="1">
+      <w:start w:val="1"/>
+      <w:numFmt w:val="lowerLetter"/>
+      <w:lvlText w:val="%2."/>
+      <w:lvlJc w:val="left"/>
+      <w:pPr>
+        <w:ind w:left="1440" w:hanging="360"/>
+      </w:pPr>
+    </w:lvl>
+    <w:lvl w:ilvl="2" w:tplc="0409001B" w:tentative="1">
+      <w:start w:val="1"/>
+      <w:numFmt w:val="lowerRoman"/>
+      <w:lvlText w:val="%3."/>
+      <w:lvlJc w:val="right"/>
+      <w:pPr>
+        <w:ind w:left="2160" w:hanging="180"/>
+      </w:pPr>
+    </w:lvl>
+    <w:lvl w:ilvl="3" w:tplc="0409000F" w:tentative="1">
+      <w:start w:val="1"/>
+      <w:numFmt w:val="decimal"/>
+      <w:lvlText w:val="%4."/>
+      <w:lvlJc w:val="left"/>
+      <w:pPr>
+        <w:ind w:left="2880" w:hanging="360"/>
+      </w:pPr>
+    </w:lvl>
+    <w:lvl w:ilvl="4" w:tplc="04090019" w:tentative="1">
+      <w:start w:val="1"/>
+      <w:numFmt w:val="lowerLetter"/>
+      <w:lvlText w:val="%5."/>
+      <w:lvlJc w:val="left"/>
+      <w:pPr>
+        <w:ind w:left="3600" w:hanging="360"/>
+      </w:pPr>
+    </w:lvl>
+    <w:lvl w:ilvl="5" w:tplc="0409001B" w:tentative="1">
+      <w:start w:val="1"/>
+      <w:numFmt w:val="lowerRoman"/>
+      <w:lvlText w:val="%6."/>
+      <w:lvlJc w:val="right"/>
+      <w:pPr>
+        <w:ind w:left="4320" w:hanging="180"/>
+      </w:pPr>
+    </w:lvl>
+    <w:lvl w:ilvl="6" w:tplc="0409000F" w:tentative="1">
+      <w:start w:val="1"/>
+      <w:numFmt w:val="decimal"/>
+      <w:lvlText w:val="%7."/>
+      <w:lvlJc w:val="left"/>
+      <w:pPr>
+        <w:ind w:left="5040" w:hanging="360"/>
+      </w:pPr>
+    </w:lvl>
+    <w:lvl w:ilvl="7" w:tplc="04090019" w:tentative="1">
+      <w:start w:val="1"/>
+      <w:numFmt w:val="lowerLetter"/>
+      <w:lvlText w:val="%8."/>
+      <w:lvlJc w:val="left"/>
+      <w:pPr>
+        <w:ind w:left="5760" w:hanging="360"/>
+      </w:pPr>
+    </w:lvl>
+    <w:lvl w:ilvl="8" w:tplc="0409001B" w:tentative="1">
+      <w:start w:val="1"/>
+      <w:numFmt w:val="lowerRoman"/>
+      <w:lvlText w:val="%9."/>
+      <w:lvlJc w:val="right"/>
+      <w:pPr>
+        <w:ind w:left="6480" w:hanging="180"/>
+      </w:pPr>
+    </w:lvl>
+  </w:abstractNum>
+  <w:abstractNum w:abstractNumId="1">
     <w:nsid w:val="78BB6ADC"/>
     <w:multiLevelType w:val="hybridMultilevel"/>
     <w:tmpl w:val="EB64E48C"/>
@@ -380,6 +374,9 @@
     </w:lvl>
   </w:abstractNum>
   <w:num w:numId="1">
+    <w:abstractNumId w:val="1"/>
+  </w:num>
+  <w:num w:numId="2">
     <w:abstractNumId w:val="0"/>
   </w:num>
 </w:numbering>
@@ -579,6 +576,23 @@
       <w:contextualSpacing/>
     </w:pPr>
   </w:style>
+  <w:style w:type="character" w:customStyle="1" w:styleId="apple-converted-space">
+    <w:name w:val="apple-converted-space"/>
+    <w:basedOn w:val="DefaultParagraphFont"/>
+    <w:rsid w:val="00EC49C5"/>
+  </w:style>
+  <w:style w:type="character" w:styleId="Hyperlink">
+    <w:name w:val="Hyperlink"/>
+    <w:basedOn w:val="DefaultParagraphFont"/>
+    <w:uiPriority w:val="99"/>
+    <w:semiHidden/>
+    <w:unhideWhenUsed/>
+    <w:rsid w:val="00EC49C5"/>
+    <w:rPr>
+      <w:color w:val="0000FF"/>
+      <w:u w:val="single"/>
+    </w:rPr>
+  </w:style>
 </w:styles>
 </file>
 
@@ -775,6 +789,23 @@
       <w:ind w:left="720"/>
       <w:contextualSpacing/>
     </w:pPr>
+  </w:style>
+  <w:style w:type="character" w:customStyle="1" w:styleId="apple-converted-space">
+    <w:name w:val="apple-converted-space"/>
+    <w:basedOn w:val="DefaultParagraphFont"/>
+    <w:rsid w:val="00EC49C5"/>
+  </w:style>
+  <w:style w:type="character" w:styleId="Hyperlink">
+    <w:name w:val="Hyperlink"/>
+    <w:basedOn w:val="DefaultParagraphFont"/>
+    <w:uiPriority w:val="99"/>
+    <w:semiHidden/>
+    <w:unhideWhenUsed/>
+    <w:rsid w:val="00EC49C5"/>
+    <w:rPr>
+      <w:color w:val="0000FF"/>
+      <w:u w:val="single"/>
+    </w:rPr>
   </w:style>
 </w:styles>
 </file>

</xml_diff>